<commit_message>
avances informe y robochat
</commit_message>
<xml_diff>
--- a/Informe/Bitacora_Sebastián_Achondo.docx
+++ b/Informe/Bitacora_Sebastián_Achondo.docx
@@ -34,6 +34,7 @@
                 <w:rFonts w:ascii="Arial" w:hAnsi="Arial" w:cs="Arial"/>
               </w:rPr>
             </w:pPr>
+            <w:proofErr w:type="spellStart"/>
             <w:r>
               <w:rPr>
                 <w:rFonts w:ascii="Arial" w:hAnsi="Arial" w:cs="Arial"/>
@@ -46,6 +47,7 @@
               </w:rPr>
               <w:t>Estudiante</w:t>
             </w:r>
+            <w:proofErr w:type="spellEnd"/>
             <w:r>
               <w:rPr>
                 <w:rFonts w:ascii="Arial" w:hAnsi="Arial" w:cs="Arial"/>
@@ -236,7 +238,7 @@
                 <w:rFonts w:ascii="Arial" w:hAnsi="Arial" w:cs="Arial"/>
                 <w:sz w:val="24"/>
               </w:rPr>
-              <w:t>, se le otorgó una cálida bienvenida a</w:t>
+              <w:t>, se le otorgó una bienvenida a</w:t>
             </w:r>
             <w:r>
               <w:rPr>
@@ -250,7 +252,7 @@
                 <w:rFonts w:ascii="Arial" w:hAnsi="Arial" w:cs="Arial"/>
                 <w:sz w:val="24"/>
               </w:rPr>
-              <w:t xml:space="preserve"> la empresa, y se le introdujo al entorno corporativo, siendo conscientes de su limitada experiencia previa en el sector financiero. Para mitigar esta brecha de conocimiento, se organizó una serie de sesiones de inducción orientadas a familiarizar al alumno con los conceptos y terminología propia de la industria financiera. Estas actividades formativas se complementaron con la asistencia a diversas reuniones estratégicas, permitiendo </w:t>
+              <w:t xml:space="preserve"> la empresa y se le introdujo al entorno corporativo, siendo conscientes de su limitada experiencia previa en el sector financiero. Para mitigar esta brecha de conocimiento, se organizó una serie de sesiones de inducción orientadas a familiarizar al alumno con los conceptos y terminología propia de la industria financiera. Estas actividades formativas se complementaron con la asistencia a diversas reuniones estratégicas, permitiendo </w:t>
             </w:r>
             <w:r>
               <w:rPr>
@@ -390,14 +392,30 @@
                 <w:rFonts w:ascii="Arial" w:hAnsi="Arial" w:cs="Arial"/>
                 <w:sz w:val="24"/>
               </w:rPr>
-              <w:t xml:space="preserve">entorno fue elegido </w:t>
-            </w:r>
-            <w:r>
-              <w:rPr>
-                <w:rFonts w:ascii="Arial" w:hAnsi="Arial" w:cs="Arial"/>
-                <w:sz w:val="24"/>
-              </w:rPr>
-              <w:t xml:space="preserve">como </w:t>
+              <w:t xml:space="preserve">entorno fue </w:t>
+            </w:r>
+            <w:proofErr w:type="gramStart"/>
+            <w:r>
+              <w:rPr>
+                <w:rFonts w:ascii="Arial" w:hAnsi="Arial" w:cs="Arial"/>
+                <w:sz w:val="24"/>
+              </w:rPr>
+              <w:t xml:space="preserve">elegido </w:t>
+            </w:r>
+            <w:r>
+              <w:rPr>
+                <w:rFonts w:ascii="Arial" w:hAnsi="Arial" w:cs="Arial"/>
+                <w:sz w:val="24"/>
+              </w:rPr>
+              <w:t>como</w:t>
+            </w:r>
+            <w:proofErr w:type="gramEnd"/>
+            <w:r>
+              <w:rPr>
+                <w:rFonts w:ascii="Arial" w:hAnsi="Arial" w:cs="Arial"/>
+                <w:sz w:val="24"/>
+              </w:rPr>
+              <w:t xml:space="preserve"> </w:t>
             </w:r>
             <w:r>
               <w:rPr>
@@ -413,8 +431,19 @@
                 <w:iCs/>
                 <w:sz w:val="24"/>
               </w:rPr>
-              <w:t>back-end</w:t>
-            </w:r>
+              <w:t>back-</w:t>
+            </w:r>
+            <w:proofErr w:type="spellStart"/>
+            <w:r>
+              <w:rPr>
+                <w:rFonts w:ascii="Arial" w:hAnsi="Arial" w:cs="Arial"/>
+                <w:i/>
+                <w:iCs/>
+                <w:sz w:val="24"/>
+              </w:rPr>
+              <w:t>end</w:t>
+            </w:r>
+            <w:proofErr w:type="spellEnd"/>
             <w:r>
               <w:rPr>
                 <w:rFonts w:ascii="Arial" w:hAnsi="Arial" w:cs="Arial"/>
@@ -577,6 +606,7 @@
               </w:rPr>
               <w:t xml:space="preserve"> Server utilizando la biblioteca </w:t>
             </w:r>
+            <w:proofErr w:type="spellStart"/>
             <w:r>
               <w:rPr>
                 <w:rFonts w:ascii="Arial" w:hAnsi="Arial" w:cs="Arial"/>
@@ -586,6 +616,7 @@
               </w:rPr>
               <w:t>pymssql</w:t>
             </w:r>
+            <w:proofErr w:type="spellEnd"/>
             <w:r>
               <w:rPr>
                 <w:rFonts w:ascii="Arial" w:hAnsi="Arial" w:cs="Arial"/>
@@ -593,6 +624,7 @@
               </w:rPr>
               <w:t xml:space="preserve">. Los resultados de las consultas se almacenan en </w:t>
             </w:r>
+            <w:proofErr w:type="spellStart"/>
             <w:r>
               <w:rPr>
                 <w:rFonts w:ascii="Arial" w:hAnsi="Arial" w:cs="Arial"/>
@@ -602,6 +634,7 @@
               </w:rPr>
               <w:t>DataFrames</w:t>
             </w:r>
+            <w:proofErr w:type="spellEnd"/>
             <w:r>
               <w:rPr>
                 <w:rFonts w:ascii="Arial" w:hAnsi="Arial" w:cs="Arial"/>
@@ -641,6 +674,7 @@
               </w:rPr>
               <w:t xml:space="preserve">En el contexto de este proceso, una característica notable del programa es su capacidad para estandarizar las fechas dentro de los </w:t>
             </w:r>
+            <w:proofErr w:type="spellStart"/>
             <w:r>
               <w:rPr>
                 <w:rFonts w:ascii="Arial" w:hAnsi="Arial" w:cs="Arial"/>
@@ -650,6 +684,7 @@
               </w:rPr>
               <w:t>DataFrames</w:t>
             </w:r>
+            <w:proofErr w:type="spellEnd"/>
             <w:r>
               <w:rPr>
                 <w:rFonts w:ascii="Arial" w:hAnsi="Arial" w:cs="Arial"/>
@@ -665,6 +700,7 @@
               <w:lastRenderedPageBreak/>
               <w:t xml:space="preserve">antes de dedicarse a la tarea de aplicar estilos condicionales. Estos estilos permiten dar formato a las cifras numéricas para que se muestren separadas por puntos en los miles y redondeadas al entero más cercano, además de resaltar los números negativos en color rojo. Para lograr tal resultado, se implementó una combinación de funcionalidades provenientes de </w:t>
             </w:r>
+            <w:proofErr w:type="spellStart"/>
             <w:r>
               <w:rPr>
                 <w:rFonts w:ascii="Arial" w:hAnsi="Arial" w:cs="Arial"/>
@@ -674,6 +710,7 @@
               </w:rPr>
               <w:t>XlsxWriter</w:t>
             </w:r>
+            <w:proofErr w:type="spellEnd"/>
             <w:r>
               <w:rPr>
                 <w:rFonts w:ascii="Arial" w:hAnsi="Arial" w:cs="Arial"/>
@@ -690,6 +727,7 @@
               </w:rPr>
               <w:t xml:space="preserve">y </w:t>
             </w:r>
+            <w:proofErr w:type="spellStart"/>
             <w:r>
               <w:rPr>
                 <w:rFonts w:ascii="Arial" w:hAnsi="Arial" w:cs="Arial"/>
@@ -699,6 +737,7 @@
               </w:rPr>
               <w:t>openpyxl</w:t>
             </w:r>
+            <w:proofErr w:type="spellEnd"/>
             <w:r>
               <w:rPr>
                 <w:rFonts w:ascii="Arial" w:hAnsi="Arial" w:cs="Arial"/>
@@ -996,7 +1035,67 @@
                 <w:iCs/>
                 <w:sz w:val="24"/>
               </w:rPr>
-              <w:t xml:space="preserve">(Financial Information eXchange) </w:t>
+              <w:t>(</w:t>
+            </w:r>
+            <w:proofErr w:type="spellStart"/>
+            <w:r>
+              <w:rPr>
+                <w:rFonts w:ascii="Arial" w:hAnsi="Arial" w:cs="Arial"/>
+                <w:i/>
+                <w:iCs/>
+                <w:sz w:val="24"/>
+              </w:rPr>
+              <w:t>Financial</w:t>
+            </w:r>
+            <w:proofErr w:type="spellEnd"/>
+            <w:r>
+              <w:rPr>
+                <w:rFonts w:ascii="Arial" w:hAnsi="Arial" w:cs="Arial"/>
+                <w:i/>
+                <w:iCs/>
+                <w:sz w:val="24"/>
+              </w:rPr>
+              <w:t xml:space="preserve"> </w:t>
+            </w:r>
+            <w:proofErr w:type="spellStart"/>
+            <w:r>
+              <w:rPr>
+                <w:rFonts w:ascii="Arial" w:hAnsi="Arial" w:cs="Arial"/>
+                <w:i/>
+                <w:iCs/>
+                <w:sz w:val="24"/>
+              </w:rPr>
+              <w:t>Information</w:t>
+            </w:r>
+            <w:proofErr w:type="spellEnd"/>
+            <w:r>
+              <w:rPr>
+                <w:rFonts w:ascii="Arial" w:hAnsi="Arial" w:cs="Arial"/>
+                <w:i/>
+                <w:iCs/>
+                <w:sz w:val="24"/>
+              </w:rPr>
+              <w:t xml:space="preserve"> </w:t>
+            </w:r>
+            <w:proofErr w:type="spellStart"/>
+            <w:r>
+              <w:rPr>
+                <w:rFonts w:ascii="Arial" w:hAnsi="Arial" w:cs="Arial"/>
+                <w:i/>
+                <w:iCs/>
+                <w:sz w:val="24"/>
+              </w:rPr>
+              <w:t>eXchange</w:t>
+            </w:r>
+            <w:proofErr w:type="spellEnd"/>
+            <w:r>
+              <w:rPr>
+                <w:rFonts w:ascii="Arial" w:hAnsi="Arial" w:cs="Arial"/>
+                <w:i/>
+                <w:iCs/>
+                <w:sz w:val="24"/>
+              </w:rPr>
+              <w:t xml:space="preserve">) </w:t>
             </w:r>
             <w:r>
               <w:rPr>
@@ -1038,6 +1137,7 @@
               </w:rPr>
               <w:t xml:space="preserve">Paralelamente, se creó una documentación detallada en </w:t>
             </w:r>
+            <w:proofErr w:type="spellStart"/>
             <w:r>
               <w:rPr>
                 <w:rFonts w:ascii="Arial" w:hAnsi="Arial" w:cs="Arial"/>
@@ -1045,29 +1145,9 @@
                 <w:iCs/>
                 <w:sz w:val="24"/>
               </w:rPr>
-              <w:t xml:space="preserve">Notion </w:t>
-            </w:r>
-            <w:r>
-              <w:rPr>
-                <w:rFonts w:ascii="Arial" w:hAnsi="Arial" w:cs="Arial"/>
-                <w:sz w:val="24"/>
-              </w:rPr>
-              <w:t xml:space="preserve">que explicaba el funcionamiento del programa existente y cómo se utilizaban los diferentes protocolos de comunicación, incluyendo FIX, para obtener transacciones y datos específicos del mercado. Posteriormente, esta documentación fue enviada a la Fintech </w:t>
-            </w:r>
-            <w:r>
-              <w:rPr>
-                <w:rFonts w:ascii="Arial" w:hAnsi="Arial" w:cs="Arial"/>
-                <w:sz w:val="24"/>
-              </w:rPr>
-              <w:t>T</w:t>
-            </w:r>
-            <w:r>
-              <w:rPr>
-                <w:rFonts w:ascii="Arial" w:hAnsi="Arial" w:cs="Arial"/>
-                <w:sz w:val="24"/>
-              </w:rPr>
-              <w:t xml:space="preserve">rii para su revisión y se está a la espera de su </w:t>
-            </w:r>
+              <w:t>Notion</w:t>
+            </w:r>
+            <w:proofErr w:type="spellEnd"/>
             <w:r>
               <w:rPr>
                 <w:rFonts w:ascii="Arial" w:hAnsi="Arial" w:cs="Arial"/>
@@ -1075,8 +1155,49 @@
                 <w:iCs/>
                 <w:sz w:val="24"/>
               </w:rPr>
+              <w:t xml:space="preserve"> </w:t>
+            </w:r>
+            <w:r>
+              <w:rPr>
+                <w:rFonts w:ascii="Arial" w:hAnsi="Arial" w:cs="Arial"/>
+                <w:sz w:val="24"/>
+              </w:rPr>
+              <w:t xml:space="preserve">que explicaba el funcionamiento del programa existente y cómo se utilizaban los diferentes protocolos de comunicación, incluyendo FIX, para obtener transacciones y datos específicos del mercado. Posteriormente, esta documentación fue enviada a la Fintech </w:t>
+            </w:r>
+            <w:proofErr w:type="spellStart"/>
+            <w:r>
+              <w:rPr>
+                <w:rFonts w:ascii="Arial" w:hAnsi="Arial" w:cs="Arial"/>
+                <w:sz w:val="24"/>
+              </w:rPr>
+              <w:t>T</w:t>
+            </w:r>
+            <w:r>
+              <w:rPr>
+                <w:rFonts w:ascii="Arial" w:hAnsi="Arial" w:cs="Arial"/>
+                <w:sz w:val="24"/>
+              </w:rPr>
+              <w:t>rii</w:t>
+            </w:r>
+            <w:proofErr w:type="spellEnd"/>
+            <w:r>
+              <w:rPr>
+                <w:rFonts w:ascii="Arial" w:hAnsi="Arial" w:cs="Arial"/>
+                <w:sz w:val="24"/>
+              </w:rPr>
+              <w:t xml:space="preserve"> para su revisión y se está a la espera de su </w:t>
+            </w:r>
+            <w:proofErr w:type="spellStart"/>
+            <w:r>
+              <w:rPr>
+                <w:rFonts w:ascii="Arial" w:hAnsi="Arial" w:cs="Arial"/>
+                <w:i/>
+                <w:iCs/>
+                <w:sz w:val="24"/>
+              </w:rPr>
               <w:t>feedback</w:t>
             </w:r>
+            <w:proofErr w:type="spellEnd"/>
             <w:r>
               <w:rPr>
                 <w:rFonts w:ascii="Arial" w:hAnsi="Arial" w:cs="Arial"/>
@@ -1188,6 +1309,7 @@
               </w:rPr>
               <w:t xml:space="preserve">, se embarcó en la integración de un </w:t>
             </w:r>
+            <w:proofErr w:type="spellStart"/>
             <w:r>
               <w:rPr>
                 <w:rFonts w:ascii="Arial" w:hAnsi="Arial" w:cs="Arial"/>
@@ -1195,15 +1317,9 @@
                 <w:iCs/>
                 <w:sz w:val="24"/>
               </w:rPr>
-              <w:t xml:space="preserve">WebSocket </w:t>
-            </w:r>
-            <w:r>
-              <w:rPr>
-                <w:rFonts w:ascii="Arial" w:hAnsi="Arial" w:cs="Arial"/>
-                <w:sz w:val="24"/>
-              </w:rPr>
-              <w:t xml:space="preserve">con el mercado financiero. La tarea principal fue desarrollar un programa que se conectara al </w:t>
-            </w:r>
+              <w:t>WebSocket</w:t>
+            </w:r>
+            <w:proofErr w:type="spellEnd"/>
             <w:r>
               <w:rPr>
                 <w:rFonts w:ascii="Arial" w:hAnsi="Arial" w:cs="Arial"/>
@@ -1211,8 +1327,26 @@
                 <w:iCs/>
                 <w:sz w:val="24"/>
               </w:rPr>
+              <w:t xml:space="preserve"> </w:t>
+            </w:r>
+            <w:r>
+              <w:rPr>
+                <w:rFonts w:ascii="Arial" w:hAnsi="Arial" w:cs="Arial"/>
+                <w:sz w:val="24"/>
+              </w:rPr>
+              <w:t xml:space="preserve">con el mercado financiero. La tarea principal fue desarrollar un programa que se conectara al </w:t>
+            </w:r>
+            <w:proofErr w:type="spellStart"/>
+            <w:r>
+              <w:rPr>
+                <w:rFonts w:ascii="Arial" w:hAnsi="Arial" w:cs="Arial"/>
+                <w:i/>
+                <w:iCs/>
+                <w:sz w:val="24"/>
+              </w:rPr>
               <w:t>WebSocket</w:t>
             </w:r>
+            <w:proofErr w:type="spellEnd"/>
             <w:r>
               <w:rPr>
                 <w:rFonts w:ascii="Arial" w:hAnsi="Arial" w:cs="Arial"/>
@@ -1275,7 +1409,39 @@
                 <w:rFonts w:ascii="Arial" w:hAnsi="Arial" w:cs="Arial"/>
                 <w:sz w:val="24"/>
               </w:rPr>
-              <w:t>Adicionalmente, se dedicó tiempo a mantener una comunicación constante con el encargado del equipo que desarrolló el WebSocket. Esta colaboración fue esencial para comprender en profundidad el funcionamiento interno del WebSocket y asegurarse de que la integración fuera fluida y eficiente.</w:t>
+              <w:t xml:space="preserve">Adicionalmente, se dedicó tiempo a mantener una comunicación constante con el encargado del equipo que desarrolló el </w:t>
+            </w:r>
+            <w:proofErr w:type="spellStart"/>
+            <w:r>
+              <w:rPr>
+                <w:rFonts w:ascii="Arial" w:hAnsi="Arial" w:cs="Arial"/>
+                <w:sz w:val="24"/>
+              </w:rPr>
+              <w:t>WebSocket</w:t>
+            </w:r>
+            <w:proofErr w:type="spellEnd"/>
+            <w:r>
+              <w:rPr>
+                <w:rFonts w:ascii="Arial" w:hAnsi="Arial" w:cs="Arial"/>
+                <w:sz w:val="24"/>
+              </w:rPr>
+              <w:t xml:space="preserve">. Esta colaboración fue esencial para comprender en profundidad el funcionamiento interno del </w:t>
+            </w:r>
+            <w:proofErr w:type="spellStart"/>
+            <w:r>
+              <w:rPr>
+                <w:rFonts w:ascii="Arial" w:hAnsi="Arial" w:cs="Arial"/>
+                <w:sz w:val="24"/>
+              </w:rPr>
+              <w:t>WebSocket</w:t>
+            </w:r>
+            <w:proofErr w:type="spellEnd"/>
+            <w:r>
+              <w:rPr>
+                <w:rFonts w:ascii="Arial" w:hAnsi="Arial" w:cs="Arial"/>
+                <w:sz w:val="24"/>
+              </w:rPr>
+              <w:t xml:space="preserve"> y asegurarse de que la integración fuera fluida y eficiente.</w:t>
             </w:r>
           </w:p>
           <w:p>
@@ -1321,8 +1487,25 @@
                 <w:rFonts w:ascii="Arial" w:hAnsi="Arial" w:cs="Arial"/>
                 <w:sz w:val="24"/>
               </w:rPr>
-              <w:t>`websockets`, `</w:t>
-            </w:r>
+              <w:t>`</w:t>
+            </w:r>
+            <w:proofErr w:type="spellStart"/>
+            <w:r>
+              <w:rPr>
+                <w:rFonts w:ascii="Arial" w:hAnsi="Arial" w:cs="Arial"/>
+                <w:sz w:val="24"/>
+              </w:rPr>
+              <w:t>websockets</w:t>
+            </w:r>
+            <w:proofErr w:type="spellEnd"/>
+            <w:r>
+              <w:rPr>
+                <w:rFonts w:ascii="Arial" w:hAnsi="Arial" w:cs="Arial"/>
+                <w:sz w:val="24"/>
+              </w:rPr>
+              <w:t>`, `</w:t>
+            </w:r>
+            <w:proofErr w:type="spellStart"/>
             <w:r>
               <w:rPr>
                 <w:rFonts w:ascii="Arial" w:hAnsi="Arial" w:cs="Arial"/>
@@ -1330,12 +1513,45 @@
               </w:rPr>
               <w:t>asyncio</w:t>
             </w:r>
-            <w:r>
-              <w:rPr>
-                <w:rFonts w:ascii="Arial" w:hAnsi="Arial" w:cs="Arial"/>
-                <w:sz w:val="24"/>
-              </w:rPr>
-              <w:t>`, `pandas` y `openpyxl` para gestionar la conexión al WebSocket, realizar solicitudes HTTP para obtener datos adicionales y organizar la información en un archivo de Excel</w:t>
+            <w:proofErr w:type="spellEnd"/>
+            <w:r>
+              <w:rPr>
+                <w:rFonts w:ascii="Arial" w:hAnsi="Arial" w:cs="Arial"/>
+                <w:sz w:val="24"/>
+              </w:rPr>
+              <w:t>`, `pandas` y `</w:t>
+            </w:r>
+            <w:proofErr w:type="spellStart"/>
+            <w:r>
+              <w:rPr>
+                <w:rFonts w:ascii="Arial" w:hAnsi="Arial" w:cs="Arial"/>
+                <w:sz w:val="24"/>
+              </w:rPr>
+              <w:t>openpyxl</w:t>
+            </w:r>
+            <w:proofErr w:type="spellEnd"/>
+            <w:r>
+              <w:rPr>
+                <w:rFonts w:ascii="Arial" w:hAnsi="Arial" w:cs="Arial"/>
+                <w:sz w:val="24"/>
+              </w:rPr>
+              <w:t xml:space="preserve">` para gestionar la conexión al </w:t>
+            </w:r>
+            <w:proofErr w:type="spellStart"/>
+            <w:r>
+              <w:rPr>
+                <w:rFonts w:ascii="Arial" w:hAnsi="Arial" w:cs="Arial"/>
+                <w:sz w:val="24"/>
+              </w:rPr>
+              <w:t>WebSocket</w:t>
+            </w:r>
+            <w:proofErr w:type="spellEnd"/>
+            <w:r>
+              <w:rPr>
+                <w:rFonts w:ascii="Arial" w:hAnsi="Arial" w:cs="Arial"/>
+                <w:sz w:val="24"/>
+              </w:rPr>
+              <w:t>, realizar solicitudes HTTP para obtener datos adicionales y organizar la información en un archivo de Excel</w:t>
             </w:r>
             <w:r>
               <w:rPr>
@@ -1579,8 +1795,17 @@
                 <w:rFonts w:ascii="Arial" w:hAnsi="Arial" w:cs="Arial"/>
                 <w:sz w:val="24"/>
               </w:rPr>
-              <w:t xml:space="preserve"> funcion</w:t>
-            </w:r>
+              <w:t xml:space="preserve"> </w:t>
+            </w:r>
+            <w:proofErr w:type="spellStart"/>
+            <w:r>
+              <w:rPr>
+                <w:rFonts w:ascii="Arial" w:hAnsi="Arial" w:cs="Arial"/>
+                <w:sz w:val="24"/>
+              </w:rPr>
+              <w:t>funcion</w:t>
+            </w:r>
+            <w:proofErr w:type="spellEnd"/>
             <w:r>
               <w:rPr>
                 <w:rFonts w:ascii="Arial" w:hAnsi="Arial" w:cs="Arial"/>
@@ -1588,6 +1813,7 @@
               </w:rPr>
               <w:t xml:space="preserve">, </w:t>
             </w:r>
+            <w:proofErr w:type="spellStart"/>
             <w:r>
               <w:rPr>
                 <w:rFonts w:ascii="Arial" w:hAnsi="Arial" w:cs="Arial"/>
@@ -1604,15 +1830,9 @@
                 <w:iCs/>
                 <w:sz w:val="24"/>
               </w:rPr>
-              <w:t xml:space="preserve">_websocket </w:t>
-            </w:r>
-            <w:r>
-              <w:rPr>
-                <w:rFonts w:ascii="Arial" w:hAnsi="Arial" w:cs="Arial"/>
-                <w:sz w:val="24"/>
-              </w:rPr>
-              <w:t xml:space="preserve">es una función de tipo HTTP que al gatillarse cumple con las mismas características del </w:t>
-            </w:r>
+              <w:t>_websocket</w:t>
+            </w:r>
+            <w:proofErr w:type="spellEnd"/>
             <w:r>
               <w:rPr>
                 <w:rFonts w:ascii="Arial" w:hAnsi="Arial" w:cs="Arial"/>
@@ -1620,14 +1840,14 @@
                 <w:iCs/>
                 <w:sz w:val="24"/>
               </w:rPr>
-              <w:t>software</w:t>
-            </w:r>
-            <w:r>
-              <w:rPr>
-                <w:rFonts w:ascii="Arial" w:hAnsi="Arial" w:cs="Arial"/>
-                <w:sz w:val="24"/>
-              </w:rPr>
-              <w:t xml:space="preserve"> desarrollado la semana anterior, con la diferencia de ser una azure </w:t>
+              <w:t xml:space="preserve"> </w:t>
+            </w:r>
+            <w:r>
+              <w:rPr>
+                <w:rFonts w:ascii="Arial" w:hAnsi="Arial" w:cs="Arial"/>
+                <w:sz w:val="24"/>
+              </w:rPr>
+              <w:t xml:space="preserve">es una función de tipo HTTP que al gatillarse cumple con las mismas características del </w:t>
             </w:r>
             <w:r>
               <w:rPr>
@@ -1636,47 +1856,24 @@
                 <w:iCs/>
                 <w:sz w:val="24"/>
               </w:rPr>
-              <w:t>function</w:t>
-            </w:r>
-            <w:r>
-              <w:rPr>
-                <w:rFonts w:ascii="Arial" w:hAnsi="Arial" w:cs="Arial"/>
-                <w:sz w:val="24"/>
-              </w:rPr>
-              <w:t xml:space="preserve"> y además recibir como input un archivo csv que envía la Fintech Racional todos los días con las órdenes de intención de compra y venta de ese día. Entonces, lo que hace esta función, es buscar todos los nombres de las compañías que fueron transadas ese día y obtener los precios en línea.  </w:t>
-            </w:r>
-          </w:p>
-          <w:p>
-            <w:pPr>
-              <w:spacing w:line="360" w:lineRule="auto"/>
-              <w:rPr>
-                <w:rFonts w:ascii="Arial" w:hAnsi="Arial" w:cs="Arial"/>
-                <w:sz w:val="24"/>
-              </w:rPr>
-            </w:pPr>
-          </w:p>
-          <w:p>
-            <w:pPr>
-              <w:spacing w:line="360" w:lineRule="auto"/>
-              <w:rPr>
-                <w:rFonts w:ascii="Arial" w:hAnsi="Arial" w:cs="Arial"/>
-                <w:sz w:val="24"/>
-              </w:rPr>
-            </w:pPr>
-            <w:r>
-              <w:rPr>
-                <w:rFonts w:ascii="Arial" w:hAnsi="Arial" w:cs="Arial"/>
-                <w:sz w:val="24"/>
-              </w:rPr>
-              <w:t>La segunda función</w:t>
-            </w:r>
-            <w:r>
-              <w:rPr>
-                <w:rFonts w:ascii="Arial" w:hAnsi="Arial" w:cs="Arial"/>
-                <w:sz w:val="24"/>
-              </w:rPr>
-              <w:t>,</w:t>
-            </w:r>
+              <w:t>software</w:t>
+            </w:r>
+            <w:r>
+              <w:rPr>
+                <w:rFonts w:ascii="Arial" w:hAnsi="Arial" w:cs="Arial"/>
+                <w:sz w:val="24"/>
+              </w:rPr>
+              <w:t xml:space="preserve"> desarrollado la semana anterior, con la diferencia de ser una </w:t>
+            </w:r>
+            <w:proofErr w:type="spellStart"/>
+            <w:r>
+              <w:rPr>
+                <w:rFonts w:ascii="Arial" w:hAnsi="Arial" w:cs="Arial"/>
+                <w:sz w:val="24"/>
+              </w:rPr>
+              <w:t>azure</w:t>
+            </w:r>
+            <w:proofErr w:type="spellEnd"/>
             <w:r>
               <w:rPr>
                 <w:rFonts w:ascii="Arial" w:hAnsi="Arial" w:cs="Arial"/>
@@ -1684,6 +1881,7 @@
               </w:rPr>
               <w:t xml:space="preserve"> </w:t>
             </w:r>
+            <w:proofErr w:type="spellStart"/>
             <w:r>
               <w:rPr>
                 <w:rFonts w:ascii="Arial" w:hAnsi="Arial" w:cs="Arial"/>
@@ -1691,8 +1889,72 @@
                 <w:iCs/>
                 <w:sz w:val="24"/>
               </w:rPr>
-              <w:t>func_</w:t>
-            </w:r>
+              <w:t>function</w:t>
+            </w:r>
+            <w:proofErr w:type="spellEnd"/>
+            <w:r>
+              <w:rPr>
+                <w:rFonts w:ascii="Arial" w:hAnsi="Arial" w:cs="Arial"/>
+                <w:sz w:val="24"/>
+              </w:rPr>
+              <w:t xml:space="preserve"> y además recibir como input un archivo </w:t>
+            </w:r>
+            <w:proofErr w:type="spellStart"/>
+            <w:r>
+              <w:rPr>
+                <w:rFonts w:ascii="Arial" w:hAnsi="Arial" w:cs="Arial"/>
+                <w:sz w:val="24"/>
+              </w:rPr>
+              <w:t>csv</w:t>
+            </w:r>
+            <w:proofErr w:type="spellEnd"/>
+            <w:r>
+              <w:rPr>
+                <w:rFonts w:ascii="Arial" w:hAnsi="Arial" w:cs="Arial"/>
+                <w:sz w:val="24"/>
+              </w:rPr>
+              <w:t xml:space="preserve"> que envía la Fintech Racional todos los días con las órdenes de intención de compra y venta de ese día. Entonces, lo que hace esta función, es buscar todos los nombres de las compañías que fueron transadas ese día y obtener los precios en línea.  </w:t>
+            </w:r>
+          </w:p>
+          <w:p>
+            <w:pPr>
+              <w:spacing w:line="360" w:lineRule="auto"/>
+              <w:rPr>
+                <w:rFonts w:ascii="Arial" w:hAnsi="Arial" w:cs="Arial"/>
+                <w:sz w:val="24"/>
+              </w:rPr>
+            </w:pPr>
+          </w:p>
+          <w:p>
+            <w:pPr>
+              <w:spacing w:line="360" w:lineRule="auto"/>
+              <w:rPr>
+                <w:rFonts w:ascii="Arial" w:hAnsi="Arial" w:cs="Arial"/>
+                <w:sz w:val="24"/>
+              </w:rPr>
+            </w:pPr>
+            <w:r>
+              <w:rPr>
+                <w:rFonts w:ascii="Arial" w:hAnsi="Arial" w:cs="Arial"/>
+                <w:sz w:val="24"/>
+              </w:rPr>
+              <w:t>La segunda función</w:t>
+            </w:r>
+            <w:r>
+              <w:rPr>
+                <w:rFonts w:ascii="Arial" w:hAnsi="Arial" w:cs="Arial"/>
+                <w:sz w:val="24"/>
+              </w:rPr>
+              <w:t>,</w:t>
+            </w:r>
+            <w:r>
+              <w:rPr>
+                <w:rFonts w:ascii="Arial" w:hAnsi="Arial" w:cs="Arial"/>
+                <w:sz w:val="24"/>
+              </w:rPr>
+              <w:t xml:space="preserve"> </w:t>
+            </w:r>
+            <w:proofErr w:type="spellStart"/>
             <w:r>
               <w:rPr>
                 <w:rFonts w:ascii="Arial" w:hAnsi="Arial" w:cs="Arial"/>
@@ -1700,8 +1962,18 @@
                 <w:iCs/>
                 <w:sz w:val="24"/>
               </w:rPr>
+              <w:t>func_</w:t>
+            </w:r>
+            <w:r>
+              <w:rPr>
+                <w:rFonts w:ascii="Arial" w:hAnsi="Arial" w:cs="Arial"/>
+                <w:i/>
+                <w:iCs/>
+                <w:sz w:val="24"/>
+              </w:rPr>
               <w:t>mercados</w:t>
             </w:r>
+            <w:proofErr w:type="spellEnd"/>
             <w:r>
               <w:rPr>
                 <w:rFonts w:ascii="Arial" w:hAnsi="Arial" w:cs="Arial"/>
@@ -1781,14 +2053,7 @@
                 <w:rFonts w:ascii="Arial" w:hAnsi="Arial" w:cs="Arial"/>
                 <w:sz w:val="24"/>
               </w:rPr>
-              <w:t>en</w:t>
-            </w:r>
-            <w:r>
-              <w:rPr>
-                <w:rFonts w:ascii="Arial" w:hAnsi="Arial" w:cs="Arial"/>
-                <w:sz w:val="24"/>
-              </w:rPr>
-              <w:t xml:space="preserve"> el mundo de Azure, donde dos funciones se convirtieron en protagonistas de una historia que mezcla lo desconocido</w:t>
+              <w:t>en el mundo de Azure, donde dos funciones se convirtieron en protagonistas de una historia que mezcla lo desconocido</w:t>
             </w:r>
             <w:r>
               <w:rPr>
@@ -1889,50 +2154,231 @@
                 <w:sz w:val="24"/>
               </w:rPr>
             </w:pPr>
-          </w:p>
-          <w:p>
-            <w:pPr>
-              <w:spacing w:line="360" w:lineRule="auto"/>
-              <w:rPr>
-                <w:rFonts w:ascii="Arial" w:hAnsi="Arial" w:cs="Arial"/>
-              </w:rPr>
-            </w:pPr>
-          </w:p>
-          <w:p>
-            <w:pPr>
-              <w:spacing w:line="360" w:lineRule="auto"/>
-              <w:rPr>
-                <w:rFonts w:ascii="Arial" w:hAnsi="Arial" w:cs="Arial"/>
-                <w:sz w:val="24"/>
-              </w:rPr>
-            </w:pPr>
-          </w:p>
-          <w:p>
-            <w:pPr>
-              <w:spacing w:line="360" w:lineRule="auto"/>
-              <w:rPr>
-                <w:rFonts w:ascii="Arial" w:hAnsi="Arial" w:cs="Arial"/>
-                <w:sz w:val="24"/>
-              </w:rPr>
-            </w:pPr>
-          </w:p>
-          <w:p>
-            <w:pPr>
-              <w:spacing w:line="360" w:lineRule="auto"/>
-              <w:rPr>
-                <w:rFonts w:ascii="Arial" w:hAnsi="Arial" w:cs="Arial"/>
-                <w:sz w:val="24"/>
-              </w:rPr>
-            </w:pPr>
-          </w:p>
-          <w:p>
-            <w:pPr>
-              <w:spacing w:line="360" w:lineRule="auto"/>
-              <w:rPr>
-                <w:rFonts w:ascii="Arial" w:hAnsi="Arial" w:cs="Arial"/>
-                <w:sz w:val="24"/>
-              </w:rPr>
-            </w:pPr>
+            <w:r>
+              <w:rPr>
+                <w:rFonts w:ascii="Arial" w:hAnsi="Arial" w:cs="Arial"/>
+                <w:sz w:val="24"/>
+              </w:rPr>
+              <w:t>Durante la semana 6, se continuó con el</w:t>
+            </w:r>
+            <w:r>
+              <w:rPr>
+                <w:rFonts w:ascii="Arial" w:hAnsi="Arial" w:cs="Arial"/>
+                <w:sz w:val="24"/>
+              </w:rPr>
+              <w:t xml:space="preserve"> proyecto </w:t>
+            </w:r>
+            <w:r>
+              <w:rPr>
+                <w:rFonts w:ascii="Arial" w:hAnsi="Arial" w:cs="Arial"/>
+                <w:sz w:val="24"/>
+              </w:rPr>
+              <w:t>anteriormente descrito y se creó u</w:t>
+            </w:r>
+            <w:r>
+              <w:rPr>
+                <w:rFonts w:ascii="Arial" w:hAnsi="Arial" w:cs="Arial"/>
+                <w:sz w:val="24"/>
+              </w:rPr>
+              <w:t>n</w:t>
+            </w:r>
+            <w:r>
+              <w:rPr>
+                <w:rFonts w:ascii="Arial" w:hAnsi="Arial" w:cs="Arial"/>
+                <w:sz w:val="24"/>
+              </w:rPr>
+              <w:t xml:space="preserve"> en</w:t>
+            </w:r>
+            <w:r>
+              <w:rPr>
+                <w:rFonts w:ascii="Arial" w:hAnsi="Arial" w:cs="Arial"/>
+                <w:sz w:val="24"/>
+              </w:rPr>
+              <w:t>torno de desarrollo que incluye JavaScript</w:t>
+            </w:r>
+            <w:r>
+              <w:rPr>
+                <w:rFonts w:ascii="Arial" w:hAnsi="Arial" w:cs="Arial"/>
+                <w:sz w:val="24"/>
+              </w:rPr>
+              <w:t xml:space="preserve"> </w:t>
+            </w:r>
+            <w:r>
+              <w:rPr>
+                <w:rFonts w:ascii="Arial" w:hAnsi="Arial" w:cs="Arial"/>
+                <w:sz w:val="24"/>
+              </w:rPr>
+              <w:t>y Python</w:t>
+            </w:r>
+            <w:r>
+              <w:rPr>
+                <w:rFonts w:ascii="Arial" w:hAnsi="Arial" w:cs="Arial"/>
+                <w:sz w:val="24"/>
+              </w:rPr>
+              <w:t xml:space="preserve"> para conectarlo a una API externa de la compañía para obtener los saldos de caja y custodia en línea de los clientes y así verificar que tengan las cantidades apropiadas de los distintos requerimientos que se necesitan para poder comprar y/o vender. </w:t>
+            </w:r>
+          </w:p>
+          <w:p>
+            <w:pPr>
+              <w:spacing w:line="360" w:lineRule="auto"/>
+              <w:rPr>
+                <w:rFonts w:ascii="Arial" w:hAnsi="Arial" w:cs="Arial"/>
+                <w:sz w:val="24"/>
+              </w:rPr>
+            </w:pPr>
+          </w:p>
+          <w:p>
+            <w:pPr>
+              <w:spacing w:line="360" w:lineRule="auto"/>
+              <w:rPr>
+                <w:rFonts w:ascii="Arial" w:hAnsi="Arial" w:cs="Arial"/>
+                <w:sz w:val="24"/>
+              </w:rPr>
+            </w:pPr>
+            <w:r>
+              <w:rPr>
+                <w:rFonts w:ascii="Arial" w:hAnsi="Arial" w:cs="Arial"/>
+                <w:sz w:val="24"/>
+              </w:rPr>
+              <w:lastRenderedPageBreak/>
+              <w:t xml:space="preserve">A grandes rasgos, se implementó la funcionalidad de revisar que el cliente efectivamente tenga en su saldo el monto suficiente para ejecutar la intención de compra, y para el caso de las ventas, que tenga la cantidad necesaria de acciones que pretende vender. </w:t>
+            </w:r>
+          </w:p>
+          <w:p>
+            <w:pPr>
+              <w:spacing w:line="360" w:lineRule="auto"/>
+              <w:rPr>
+                <w:rFonts w:ascii="Arial" w:hAnsi="Arial" w:cs="Arial"/>
+                <w:sz w:val="24"/>
+              </w:rPr>
+            </w:pPr>
+          </w:p>
+          <w:p>
+            <w:pPr>
+              <w:spacing w:line="360" w:lineRule="auto"/>
+              <w:rPr>
+                <w:rFonts w:ascii="Arial" w:hAnsi="Arial" w:cs="Arial"/>
+                <w:sz w:val="24"/>
+              </w:rPr>
+            </w:pPr>
+            <w:r>
+              <w:rPr>
+                <w:rFonts w:ascii="Arial" w:hAnsi="Arial" w:cs="Arial"/>
+                <w:sz w:val="24"/>
+              </w:rPr>
+              <w:t xml:space="preserve">Además, se avanzó con una documentación detallada de este proyecto para que futuros desarrolladores de la empresa puedan revisar el trabajo realizado y tengan en cuenta los distintos requerimientos para ejecutar el código. </w:t>
+            </w:r>
+          </w:p>
+          <w:p>
+            <w:pPr>
+              <w:spacing w:line="360" w:lineRule="auto"/>
+              <w:rPr>
+                <w:rFonts w:ascii="Arial" w:hAnsi="Arial" w:cs="Arial"/>
+                <w:sz w:val="24"/>
+              </w:rPr>
+            </w:pPr>
+            <w:r>
+              <w:rPr>
+                <w:rFonts w:ascii="Arial" w:hAnsi="Arial" w:cs="Arial"/>
+                <w:sz w:val="24"/>
+              </w:rPr>
+              <w:t xml:space="preserve">Por último, se hicieron </w:t>
+            </w:r>
+            <w:r>
+              <w:rPr>
+                <w:rFonts w:ascii="Arial" w:hAnsi="Arial" w:cs="Arial"/>
+                <w:sz w:val="24"/>
+              </w:rPr>
+              <w:t>pruebas unitarias para el código del proyecto</w:t>
+            </w:r>
+            <w:r>
+              <w:rPr>
+                <w:rFonts w:ascii="Arial" w:hAnsi="Arial" w:cs="Arial"/>
+                <w:sz w:val="24"/>
+              </w:rPr>
+              <w:t xml:space="preserve"> para verificar las conductas del programa frente a la </w:t>
+            </w:r>
+            <w:r>
+              <w:rPr>
+                <w:rFonts w:ascii="Arial" w:hAnsi="Arial" w:cs="Arial"/>
+                <w:sz w:val="24"/>
+              </w:rPr>
+              <w:t>API</w:t>
+            </w:r>
+            <w:r>
+              <w:rPr>
+                <w:rFonts w:ascii="Arial" w:hAnsi="Arial" w:cs="Arial"/>
+                <w:sz w:val="24"/>
+              </w:rPr>
+              <w:t xml:space="preserve"> de saldos y custodias. </w:t>
+            </w:r>
+          </w:p>
+          <w:p>
+            <w:pPr>
+              <w:spacing w:line="360" w:lineRule="auto"/>
+              <w:rPr>
+                <w:rFonts w:ascii="Arial" w:hAnsi="Arial" w:cs="Arial"/>
+                <w:sz w:val="24"/>
+              </w:rPr>
+            </w:pPr>
+          </w:p>
+          <w:p>
+            <w:pPr>
+              <w:spacing w:line="360" w:lineRule="auto"/>
+              <w:rPr>
+                <w:rFonts w:ascii="Arial" w:hAnsi="Arial" w:cs="Arial"/>
+                <w:sz w:val="24"/>
+              </w:rPr>
+            </w:pPr>
+            <w:r>
+              <w:rPr>
+                <w:rFonts w:ascii="Arial" w:hAnsi="Arial" w:cs="Arial"/>
+                <w:sz w:val="24"/>
+              </w:rPr>
+              <w:t xml:space="preserve">A lo largo del proyecto, </w:t>
+            </w:r>
+            <w:r>
+              <w:rPr>
+                <w:rFonts w:ascii="Arial" w:hAnsi="Arial" w:cs="Arial"/>
+                <w:sz w:val="24"/>
+              </w:rPr>
+              <w:t xml:space="preserve">también se trabajó en </w:t>
+            </w:r>
+            <w:r>
+              <w:rPr>
+                <w:rFonts w:ascii="Arial" w:hAnsi="Arial" w:cs="Arial"/>
+                <w:sz w:val="24"/>
+              </w:rPr>
+              <w:t>la corrección de errores y la mejora del rendimiento del código</w:t>
+            </w:r>
+            <w:r>
+              <w:rPr>
+                <w:rFonts w:ascii="Arial" w:hAnsi="Arial" w:cs="Arial"/>
+                <w:sz w:val="24"/>
+              </w:rPr>
+              <w:t xml:space="preserve">. Se </w:t>
+            </w:r>
+            <w:r>
+              <w:rPr>
+                <w:rFonts w:ascii="Arial" w:hAnsi="Arial" w:cs="Arial"/>
+                <w:sz w:val="24"/>
+              </w:rPr>
+              <w:t>incluye</w:t>
+            </w:r>
+            <w:r>
+              <w:rPr>
+                <w:rFonts w:ascii="Arial" w:hAnsi="Arial" w:cs="Arial"/>
+                <w:sz w:val="24"/>
+              </w:rPr>
+              <w:t xml:space="preserve">ron </w:t>
+            </w:r>
+            <w:r>
+              <w:rPr>
+                <w:rFonts w:ascii="Arial" w:hAnsi="Arial" w:cs="Arial"/>
+                <w:sz w:val="24"/>
+              </w:rPr>
+              <w:t>escritura de pruebas unitarias, la revisión de código y la documentación del código.</w:t>
+            </w:r>
           </w:p>
         </w:tc>
       </w:tr>
@@ -2009,50 +2455,157 @@
                 <w:sz w:val="24"/>
               </w:rPr>
             </w:pPr>
-          </w:p>
-          <w:p>
-            <w:pPr>
-              <w:spacing w:line="360" w:lineRule="auto"/>
-              <w:rPr>
-                <w:rFonts w:ascii="Arial" w:hAnsi="Arial" w:cs="Arial"/>
-                <w:sz w:val="24"/>
-              </w:rPr>
-            </w:pPr>
-          </w:p>
-          <w:p>
-            <w:pPr>
-              <w:spacing w:line="360" w:lineRule="auto"/>
-              <w:rPr>
-                <w:rFonts w:ascii="Arial" w:hAnsi="Arial" w:cs="Arial"/>
-                <w:sz w:val="24"/>
-              </w:rPr>
-            </w:pPr>
-          </w:p>
-          <w:p>
-            <w:pPr>
-              <w:spacing w:line="360" w:lineRule="auto"/>
-              <w:rPr>
-                <w:rFonts w:ascii="Arial" w:hAnsi="Arial" w:cs="Arial"/>
-                <w:sz w:val="24"/>
-              </w:rPr>
-            </w:pPr>
-          </w:p>
-          <w:p>
-            <w:pPr>
-              <w:spacing w:line="360" w:lineRule="auto"/>
-              <w:rPr>
-                <w:rFonts w:ascii="Arial" w:hAnsi="Arial" w:cs="Arial"/>
-              </w:rPr>
-            </w:pPr>
-          </w:p>
-          <w:p>
-            <w:pPr>
-              <w:spacing w:line="360" w:lineRule="auto"/>
-              <w:rPr>
-                <w:rFonts w:ascii="Arial" w:hAnsi="Arial" w:cs="Arial"/>
-                <w:sz w:val="24"/>
-              </w:rPr>
-            </w:pPr>
+            <w:r>
+              <w:rPr>
+                <w:rFonts w:ascii="Arial" w:hAnsi="Arial" w:cs="Arial"/>
+                <w:sz w:val="24"/>
+              </w:rPr>
+              <w:t xml:space="preserve">La semana 7 tuvo como misión estandarizar el programa de flujo de órdenes para que una nueva </w:t>
+            </w:r>
+            <w:proofErr w:type="spellStart"/>
+            <w:r>
+              <w:rPr>
+                <w:rFonts w:ascii="Arial" w:hAnsi="Arial" w:cs="Arial"/>
+                <w:sz w:val="24"/>
+              </w:rPr>
+              <w:t>azure</w:t>
+            </w:r>
+            <w:proofErr w:type="spellEnd"/>
+            <w:r>
+              <w:rPr>
+                <w:rFonts w:ascii="Arial" w:hAnsi="Arial" w:cs="Arial"/>
+                <w:sz w:val="24"/>
+              </w:rPr>
+              <w:t xml:space="preserve"> </w:t>
+            </w:r>
+            <w:proofErr w:type="spellStart"/>
+            <w:r>
+              <w:rPr>
+                <w:rFonts w:ascii="Arial" w:hAnsi="Arial" w:cs="Arial"/>
+                <w:sz w:val="24"/>
+              </w:rPr>
+              <w:t>function</w:t>
+            </w:r>
+            <w:proofErr w:type="spellEnd"/>
+            <w:r>
+              <w:rPr>
+                <w:rFonts w:ascii="Arial" w:hAnsi="Arial" w:cs="Arial"/>
+                <w:sz w:val="24"/>
+              </w:rPr>
+              <w:t xml:space="preserve"> funcionara como </w:t>
+            </w:r>
+            <w:proofErr w:type="spellStart"/>
+            <w:r>
+              <w:rPr>
+                <w:rFonts w:ascii="Arial" w:hAnsi="Arial" w:cs="Arial"/>
+                <w:sz w:val="24"/>
+              </w:rPr>
+              <w:t>gatillante</w:t>
+            </w:r>
+            <w:proofErr w:type="spellEnd"/>
+            <w:r>
+              <w:rPr>
+                <w:rFonts w:ascii="Arial" w:hAnsi="Arial" w:cs="Arial"/>
+                <w:sz w:val="24"/>
+              </w:rPr>
+              <w:t xml:space="preserve"> de las otras dos funciones. Es decir, hacer que se respete el flujo de ejecución para primero obtener los precios en línea y luego revisar las órdenes y estandarizar según corresponda. </w:t>
+            </w:r>
+          </w:p>
+          <w:p>
+            <w:pPr>
+              <w:spacing w:line="360" w:lineRule="auto"/>
+              <w:rPr>
+                <w:rFonts w:ascii="Arial" w:hAnsi="Arial" w:cs="Arial"/>
+                <w:sz w:val="24"/>
+              </w:rPr>
+            </w:pPr>
+          </w:p>
+          <w:p>
+            <w:pPr>
+              <w:spacing w:line="360" w:lineRule="auto"/>
+              <w:rPr>
+                <w:rFonts w:ascii="Arial" w:hAnsi="Arial" w:cs="Arial"/>
+                <w:sz w:val="24"/>
+              </w:rPr>
+            </w:pPr>
+            <w:r>
+              <w:rPr>
+                <w:rFonts w:ascii="Arial" w:hAnsi="Arial" w:cs="Arial"/>
+                <w:sz w:val="24"/>
+              </w:rPr>
+              <w:t xml:space="preserve">Además, se modificó el programa a una siguiente etapa de producción, donde se estandarizó este a que funcione con solicitudes de tipo post y </w:t>
+            </w:r>
+            <w:proofErr w:type="spellStart"/>
+            <w:r>
+              <w:rPr>
+                <w:rFonts w:ascii="Arial" w:hAnsi="Arial" w:cs="Arial"/>
+                <w:sz w:val="24"/>
+              </w:rPr>
+              <w:t>get</w:t>
+            </w:r>
+            <w:proofErr w:type="spellEnd"/>
+            <w:r>
+              <w:rPr>
+                <w:rFonts w:ascii="Arial" w:hAnsi="Arial" w:cs="Arial"/>
+                <w:sz w:val="24"/>
+              </w:rPr>
+              <w:t xml:space="preserve">, para así eliminar de por medio los archivos Excel de las órdenes y configurar el programa a funcionar según formato JSON y así poder recibir y devolver toda la información relevante a través de solicitudes </w:t>
+            </w:r>
+            <w:r>
+              <w:rPr>
+                <w:rFonts w:ascii="Arial" w:hAnsi="Arial" w:cs="Arial"/>
+                <w:sz w:val="24"/>
+              </w:rPr>
+              <w:t>HTTP</w:t>
+            </w:r>
+            <w:r>
+              <w:rPr>
+                <w:rFonts w:ascii="Arial" w:hAnsi="Arial" w:cs="Arial"/>
+                <w:sz w:val="24"/>
+              </w:rPr>
+              <w:t xml:space="preserve"> y no mediante archivos. </w:t>
+            </w:r>
+          </w:p>
+          <w:p>
+            <w:pPr>
+              <w:spacing w:line="360" w:lineRule="auto"/>
+              <w:rPr>
+                <w:rFonts w:ascii="Arial" w:hAnsi="Arial" w:cs="Arial"/>
+                <w:sz w:val="24"/>
+              </w:rPr>
+            </w:pPr>
+          </w:p>
+          <w:p>
+            <w:pPr>
+              <w:spacing w:line="360" w:lineRule="auto"/>
+              <w:rPr>
+                <w:rFonts w:ascii="Arial" w:hAnsi="Arial" w:cs="Arial"/>
+                <w:sz w:val="24"/>
+              </w:rPr>
+            </w:pPr>
+            <w:r>
+              <w:rPr>
+                <w:rFonts w:ascii="Arial" w:hAnsi="Arial" w:cs="Arial"/>
+                <w:sz w:val="24"/>
+              </w:rPr>
+              <w:t xml:space="preserve">Este enfoque, tiene como finalidad proveer la documentación actualizada a las distintas Fintech que trabajan con Vector Capital para que mediante una </w:t>
+            </w:r>
+            <w:proofErr w:type="spellStart"/>
+            <w:r>
+              <w:rPr>
+                <w:rFonts w:ascii="Arial" w:hAnsi="Arial" w:cs="Arial"/>
+                <w:sz w:val="24"/>
+              </w:rPr>
+              <w:t>API</w:t>
+            </w:r>
+            <w:proofErr w:type="spellEnd"/>
+            <w:r>
+              <w:rPr>
+                <w:rFonts w:ascii="Arial" w:hAnsi="Arial" w:cs="Arial"/>
+                <w:sz w:val="24"/>
+              </w:rPr>
+              <w:t xml:space="preserve"> puedan automatizar la consulta de transacciones realizadas ese día. </w:t>
+            </w:r>
           </w:p>
         </w:tc>
       </w:tr>
@@ -2130,49 +2683,53 @@
                 <w:sz w:val="24"/>
               </w:rPr>
             </w:pPr>
-          </w:p>
-          <w:p>
-            <w:pPr>
-              <w:spacing w:line="360" w:lineRule="auto"/>
-              <w:rPr>
-                <w:rFonts w:ascii="Arial" w:hAnsi="Arial" w:cs="Arial"/>
-              </w:rPr>
-            </w:pPr>
-          </w:p>
-          <w:p>
-            <w:pPr>
-              <w:spacing w:line="360" w:lineRule="auto"/>
-              <w:rPr>
-                <w:rFonts w:ascii="Arial" w:hAnsi="Arial" w:cs="Arial"/>
-              </w:rPr>
-            </w:pPr>
-          </w:p>
-          <w:p>
-            <w:pPr>
-              <w:spacing w:line="360" w:lineRule="auto"/>
-              <w:rPr>
-                <w:rFonts w:ascii="Arial" w:hAnsi="Arial" w:cs="Arial"/>
-                <w:sz w:val="24"/>
-              </w:rPr>
-            </w:pPr>
-          </w:p>
-          <w:p>
-            <w:pPr>
-              <w:spacing w:line="360" w:lineRule="auto"/>
-              <w:rPr>
-                <w:rFonts w:ascii="Arial" w:hAnsi="Arial" w:cs="Arial"/>
-                <w:sz w:val="24"/>
-              </w:rPr>
-            </w:pPr>
-          </w:p>
-          <w:p>
-            <w:pPr>
-              <w:spacing w:line="360" w:lineRule="auto"/>
-              <w:rPr>
-                <w:rFonts w:ascii="Arial" w:hAnsi="Arial" w:cs="Arial"/>
-                <w:sz w:val="24"/>
-              </w:rPr>
-            </w:pPr>
+            <w:r>
+              <w:rPr>
+                <w:rFonts w:ascii="Arial" w:hAnsi="Arial" w:cs="Arial"/>
+                <w:sz w:val="24"/>
+              </w:rPr>
+              <w:t xml:space="preserve">Durante la semana 8 se cambió el enfoque de la práctica, pues se encargó al alumno hacer una investigación exhaustiva acerca de los principales portafolios de inversión que existen en el mundo y cómo los sistemas de </w:t>
+            </w:r>
+            <w:proofErr w:type="spellStart"/>
+            <w:r>
+              <w:rPr>
+                <w:rFonts w:ascii="Arial" w:hAnsi="Arial" w:cs="Arial"/>
+                <w:sz w:val="24"/>
+              </w:rPr>
+              <w:t>robochat</w:t>
+            </w:r>
+            <w:proofErr w:type="spellEnd"/>
+            <w:r>
+              <w:rPr>
+                <w:rFonts w:ascii="Arial" w:hAnsi="Arial" w:cs="Arial"/>
+                <w:sz w:val="24"/>
+              </w:rPr>
+              <w:t xml:space="preserve"> bajo inteligencia artificial pueden ayudar a los inversionistas en asesoramiento acerca de sus finanzas personales. </w:t>
+            </w:r>
+          </w:p>
+          <w:p>
+            <w:pPr>
+              <w:spacing w:line="360" w:lineRule="auto"/>
+              <w:rPr>
+                <w:rFonts w:ascii="Arial" w:hAnsi="Arial" w:cs="Arial"/>
+                <w:sz w:val="24"/>
+              </w:rPr>
+            </w:pPr>
+            <w:r>
+              <w:rPr>
+                <w:rFonts w:ascii="Arial" w:hAnsi="Arial" w:cs="Arial"/>
+                <w:sz w:val="24"/>
+              </w:rPr>
+              <w:lastRenderedPageBreak/>
+              <w:t xml:space="preserve">Específicamente, se tuvo que hacer un levantamiento de una propuesta para que la corredora pueda implementar un sistema parecido en el futuro. Para ello se hizo una </w:t>
+            </w:r>
+            <w:r>
+              <w:rPr>
+                <w:rFonts w:ascii="Arial" w:hAnsi="Arial" w:cs="Arial"/>
+                <w:sz w:val="24"/>
+              </w:rPr>
+              <w:t xml:space="preserve">evaluación acerca de las principales corredoras de USA y las nacionales, analizando las ventajas y limitaciones de cada una. </w:t>
+            </w:r>
           </w:p>
         </w:tc>
       </w:tr>
@@ -2816,7 +3373,23 @@
           <w:rFonts w:ascii="Arial" w:hAnsi="Arial" w:cs="Arial"/>
           <w:szCs w:val="16"/>
         </w:rPr>
-        <w:t xml:space="preserve">. Presentar las copias que sean necesarias, de acuerdo a la duración de la Práctica. Este documento debe tener </w:t>
+        <w:t xml:space="preserve">. Presentar las copias que sean necesarias, </w:t>
+      </w:r>
+      <w:proofErr w:type="gramStart"/>
+      <w:r>
+        <w:rPr>
+          <w:rFonts w:ascii="Arial" w:hAnsi="Arial" w:cs="Arial"/>
+          <w:szCs w:val="16"/>
+        </w:rPr>
+        <w:t>de acuerdo a</w:t>
+      </w:r>
+      <w:proofErr w:type="gramEnd"/>
+      <w:r>
+        <w:rPr>
+          <w:rFonts w:ascii="Arial" w:hAnsi="Arial" w:cs="Arial"/>
+          <w:szCs w:val="16"/>
+        </w:rPr>
+        <w:t xml:space="preserve"> la duración de la Práctica. Este documento debe tener </w:t>
       </w:r>
       <w:r>
         <w:rPr>
@@ -2958,13 +3531,13 @@
         <w:tcPr>
           <w:tcW w:w="1316" w:type="dxa"/>
         </w:tcPr>
-        <w:bookmarkStart w:id="4" w:name="_MON_1244549960"/>
-        <w:bookmarkStart w:id="5" w:name="_MON_1267942537"/>
-        <w:bookmarkStart w:id="6" w:name="_MON_1276605175"/>
+        <w:bookmarkStart w:id="4" w:name="_MON_1276605175"/>
+        <w:bookmarkStart w:id="5" w:name="_MON_1013763237"/>
+        <w:bookmarkStart w:id="6" w:name="_MON_1244549960"/>
         <w:bookmarkEnd w:id="4"/>
         <w:bookmarkEnd w:id="5"/>
         <w:bookmarkEnd w:id="6"/>
-        <w:bookmarkStart w:id="7" w:name="_MON_1013763237"/>
+        <w:bookmarkStart w:id="7" w:name="_MON_1267942537"/>
         <w:bookmarkEnd w:id="7"/>
         <w:p>
           <w:pPr>
@@ -2999,10 +3572,10 @@
                 <v:path o:extrusionok="f" gradientshapeok="t" o:connecttype="rect"/>
                 <o:lock v:ext="edit" aspectratio="t"/>
               </v:shapetype>
-              <v:shape id="_x0000_i1025" type="#_x0000_t75" alt="" style="width:36.55pt;height:45.15pt;mso-width-percent:0;mso-height-percent:0;mso-width-percent:0;mso-height-percent:0" fillcolor="window">
+              <v:shape id="_x0000_i1025" type="#_x0000_t75" alt="" style="width:37pt;height:45pt;mso-width-percent:0;mso-height-percent:0;mso-width-percent:0;mso-height-percent:0" fillcolor="window">
                 <v:imagedata r:id="rId1" o:title=""/>
               </v:shape>
-              <o:OLEObject Type="Embed" ProgID="Word.Picture.8" ShapeID="_x0000_i1025" DrawAspect="Content" ObjectID="_1768378636" r:id="rId2"/>
+              <o:OLEObject Type="Embed" ProgID="Word.Picture.8" ShapeID="_x0000_i1025" DrawAspect="Content" ObjectID="_1769937010" r:id="rId2"/>
             </w:object>
           </w:r>
         </w:p>

</xml_diff>